<commit_message>
Added extra comments, removed 'ID' column of dataframe
</commit_message>
<xml_diff>
--- a/KatzLab01.docx
+++ b/KatzLab01.docx
@@ -38,14 +38,96 @@
         <w:t xml:space="preserve">2024-01-19</w:t>
       </w:r>
     </w:p>
+    <w:bookmarkStart w:id="28" w:name="lab-1"/>
+    <w:p>
+      <w:pPr>
+        <w:pStyle w:val="Heading1"/>
+      </w:pPr>
+      <w:r>
+        <w:t xml:space="preserve">Lab 1</w:t>
+      </w:r>
+    </w:p>
     <w:p>
       <w:pPr>
         <w:pStyle w:val="SourceCode"/>
       </w:pPr>
       <w:r>
         <w:rPr>
+          <w:rStyle w:val="NormalTok"/>
+        </w:rPr>
+        <w:t xml:space="preserve">knitr</w:t>
+      </w:r>
+      <w:r>
+        <w:rPr>
+          <w:rStyle w:val="SpecialCharTok"/>
+        </w:rPr>
+        <w:t xml:space="preserve">::</w:t>
+      </w:r>
+      <w:r>
+        <w:rPr>
+          <w:rStyle w:val="NormalTok"/>
+        </w:rPr>
+        <w:t xml:space="preserve">opts_chunk</w:t>
+      </w:r>
+      <w:r>
+        <w:rPr>
+          <w:rStyle w:val="SpecialCharTok"/>
+        </w:rPr>
+        <w:t xml:space="preserve">$</w:t>
+      </w:r>
+      <w:r>
+        <w:rPr>
           <w:rStyle w:val="FunctionTok"/>
         </w:rPr>
+        <w:t xml:space="preserve">set</w:t>
+      </w:r>
+      <w:r>
+        <w:rPr>
+          <w:rStyle w:val="NormalTok"/>
+        </w:rPr>
+        <w:t xml:space="preserve">(</w:t>
+      </w:r>
+      <w:r>
+        <w:rPr>
+          <w:rStyle w:val="AttributeTok"/>
+        </w:rPr>
+        <w:t xml:space="preserve">echo =</w:t>
+      </w:r>
+      <w:r>
+        <w:rPr>
+          <w:rStyle w:val="NormalTok"/>
+        </w:rPr>
+        <w:t xml:space="preserve"> </w:t>
+      </w:r>
+      <w:r>
+        <w:rPr>
+          <w:rStyle w:val="ConstantTok"/>
+        </w:rPr>
+        <w:t xml:space="preserve">TRUE</w:t>
+      </w:r>
+      <w:r>
+        <w:rPr>
+          <w:rStyle w:val="NormalTok"/>
+        </w:rPr>
+        <w:t xml:space="preserve">)</w:t>
+      </w:r>
+    </w:p>
+    <w:p>
+      <w:pPr>
+        <w:pStyle w:val="FirstParagraph"/>
+      </w:pPr>
+      <w:r>
+        <w:t xml:space="preserve">Load libraries:</w:t>
+      </w:r>
+    </w:p>
+    <w:p>
+      <w:pPr>
+        <w:pStyle w:val="SourceCode"/>
+      </w:pPr>
+      <w:r>
+        <w:rPr>
+          <w:rStyle w:val="FunctionTok"/>
+        </w:rPr>
         <w:t xml:space="preserve">library</w:t>
       </w:r>
       <w:r>
@@ -54,9 +136,22 @@
         </w:rPr>
         <w:t xml:space="preserve">(terra)</w:t>
       </w:r>
-      <w:r>
-        <w:br/>
-      </w:r>
+    </w:p>
+    <w:p>
+      <w:pPr>
+        <w:pStyle w:val="SourceCode"/>
+      </w:pPr>
+      <w:r>
+        <w:rPr>
+          <w:rStyle w:val="VerbatimChar"/>
+        </w:rPr>
+        <w:t xml:space="preserve">## terra 1.7.29</w:t>
+      </w:r>
+    </w:p>
+    <w:p>
+      <w:pPr>
+        <w:pStyle w:val="SourceCode"/>
+      </w:pPr>
       <w:r>
         <w:rPr>
           <w:rStyle w:val="FunctionTok"/>
@@ -67,37 +162,132 @@
         <w:rPr>
           <w:rStyle w:val="NormalTok"/>
         </w:rPr>
-        <w:t xml:space="preserve">(ggplot2)</w:t>
-      </w:r>
-      <w:r>
-        <w:br/>
+        <w:t xml:space="preserve">(corrplot)</w:t>
+      </w:r>
+    </w:p>
+    <w:p>
+      <w:pPr>
+        <w:pStyle w:val="SourceCode"/>
+      </w:pPr>
+      <w:r>
+        <w:rPr>
+          <w:rStyle w:val="VerbatimChar"/>
+        </w:rPr>
+        <w:t xml:space="preserve">## corrplot 0.92 loaded</w:t>
+      </w:r>
+    </w:p>
+    <w:bookmarkStart w:id="20" w:name="read-in-multivariate-data-set"/>
+    <w:p>
+      <w:pPr>
+        <w:pStyle w:val="Heading2"/>
+      </w:pPr>
+      <w:r>
+        <w:t xml:space="preserve">Read in multivariate data set</w:t>
+      </w:r>
+    </w:p>
+    <w:p>
+      <w:pPr>
+        <w:pStyle w:val="SourceCode"/>
+      </w:pPr>
+      <w:r>
+        <w:rPr>
+          <w:rStyle w:val="NormalTok"/>
+        </w:rPr>
+        <w:t xml:space="preserve">bds </w:t>
+      </w:r>
+      <w:r>
+        <w:rPr>
+          <w:rStyle w:val="OtherTok"/>
+        </w:rPr>
+        <w:t xml:space="preserve">&lt;-</w:t>
+      </w:r>
+      <w:r>
+        <w:rPr>
+          <w:rStyle w:val="NormalTok"/>
+        </w:rPr>
+        <w:t xml:space="preserve"> </w:t>
       </w:r>
       <w:r>
         <w:rPr>
           <w:rStyle w:val="FunctionTok"/>
         </w:rPr>
-        <w:t xml:space="preserve">library</w:t>
-      </w:r>
-      <w:r>
-        <w:rPr>
-          <w:rStyle w:val="NormalTok"/>
-        </w:rPr>
-        <w:t xml:space="preserve">(corrplot)</w:t>
-      </w:r>
-    </w:p>
-    <w:bookmarkStart w:id="20" w:name="read-in-multivariate-data-set"/>
-    <w:p>
-      <w:pPr>
-        <w:pStyle w:val="Heading1"/>
-      </w:pPr>
-      <w:r>
-        <w:t xml:space="preserve">Read in multivariate data set</w:t>
-      </w:r>
-    </w:p>
-    <w:p>
-      <w:pPr>
-        <w:pStyle w:val="SourceCode"/>
-      </w:pPr>
+        <w:t xml:space="preserve">read.csv</w:t>
+      </w:r>
+      <w:r>
+        <w:rPr>
+          <w:rStyle w:val="NormalTok"/>
+        </w:rPr>
+        <w:t xml:space="preserve">(</w:t>
+      </w:r>
+      <w:r>
+        <w:rPr>
+          <w:rStyle w:val="StringTok"/>
+        </w:rPr>
+        <w:t xml:space="preserve">"./Data/Katz_BDS_data.csv"</w:t>
+      </w:r>
+      <w:r>
+        <w:rPr>
+          <w:rStyle w:val="NormalTok"/>
+        </w:rPr>
+        <w:t xml:space="preserve">, </w:t>
+      </w:r>
+      <w:r>
+        <w:rPr>
+          <w:rStyle w:val="AttributeTok"/>
+        </w:rPr>
+        <w:t xml:space="preserve">header =</w:t>
+      </w:r>
+      <w:r>
+        <w:rPr>
+          <w:rStyle w:val="NormalTok"/>
+        </w:rPr>
+        <w:t xml:space="preserve"> </w:t>
+      </w:r>
+      <w:r>
+        <w:rPr>
+          <w:rStyle w:val="ConstantTok"/>
+        </w:rPr>
+        <w:t xml:space="preserve">TRUE</w:t>
+      </w:r>
+      <w:r>
+        <w:rPr>
+          <w:rStyle w:val="NormalTok"/>
+        </w:rPr>
+        <w:t xml:space="preserve">, </w:t>
+      </w:r>
+      <w:r>
+        <w:rPr>
+          <w:rStyle w:val="AttributeTok"/>
+        </w:rPr>
+        <w:t xml:space="preserve">row.names =</w:t>
+      </w:r>
+      <w:r>
+        <w:rPr>
+          <w:rStyle w:val="NormalTok"/>
+        </w:rPr>
+        <w:t xml:space="preserve"> </w:t>
+      </w:r>
+      <w:r>
+        <w:rPr>
+          <w:rStyle w:val="DecValTok"/>
+        </w:rPr>
+        <w:t xml:space="preserve">1</w:t>
+      </w:r>
+      <w:r>
+        <w:rPr>
+          <w:rStyle w:val="NormalTok"/>
+        </w:rPr>
+        <w:t xml:space="preserve">) </w:t>
+      </w:r>
+      <w:r>
+        <w:rPr>
+          <w:rStyle w:val="CommentTok"/>
+        </w:rPr>
+        <w:t xml:space="preserve"># Bridle shiner (BDS) data</w:t>
+      </w:r>
+      <w:r>
+        <w:br/>
+      </w:r>
       <w:r>
         <w:rPr>
           <w:rStyle w:val="NormalTok"/>
@@ -114,51 +304,6 @@
         <w:rPr>
           <w:rStyle w:val="NormalTok"/>
         </w:rPr>
-        <w:t xml:space="preserve"> </w:t>
-      </w:r>
-      <w:r>
-        <w:rPr>
-          <w:rStyle w:val="FunctionTok"/>
-        </w:rPr>
-        <w:t xml:space="preserve">read.csv</w:t>
-      </w:r>
-      <w:r>
-        <w:rPr>
-          <w:rStyle w:val="NormalTok"/>
-        </w:rPr>
-        <w:t xml:space="preserve">(</w:t>
-      </w:r>
-      <w:r>
-        <w:rPr>
-          <w:rStyle w:val="StringTok"/>
-        </w:rPr>
-        <w:t xml:space="preserve">"./Data/Katz_BDS_data.csv"</w:t>
-      </w:r>
-      <w:r>
-        <w:rPr>
-          <w:rStyle w:val="NormalTok"/>
-        </w:rPr>
-        <w:t xml:space="preserve">)</w:t>
-      </w:r>
-      <w:r>
-        <w:br/>
-      </w:r>
-      <w:r>
-        <w:rPr>
-          <w:rStyle w:val="NormalTok"/>
-        </w:rPr>
-        <w:t xml:space="preserve">bds </w:t>
-      </w:r>
-      <w:r>
-        <w:rPr>
-          <w:rStyle w:val="OtherTok"/>
-        </w:rPr>
-        <w:t xml:space="preserve">&lt;-</w:t>
-      </w:r>
-      <w:r>
-        <w:rPr>
-          <w:rStyle w:val="NormalTok"/>
-        </w:rPr>
         <w:t xml:space="preserve"> bds[,</w:t>
       </w:r>
       <w:r>
@@ -171,7 +316,7 @@
         <w:rPr>
           <w:rStyle w:val="DecValTok"/>
         </w:rPr>
-        <w:t xml:space="preserve">1</w:t>
+        <w:t xml:space="preserve">2</w:t>
       </w:r>
       <w:r>
         <w:rPr>
@@ -183,14 +328,14 @@
         <w:rPr>
           <w:rStyle w:val="CommentTok"/>
         </w:rPr>
-        <w:t xml:space="preserve"># remove first column</w:t>
+        <w:t xml:space="preserve"># remove 'ID' column (not informative, left over from random point generation)</w:t>
       </w:r>
     </w:p>
     <w:bookmarkEnd w:id="20"/>
     <w:bookmarkStart w:id="21" w:name="Xc15393e582024529b0eb51eb759e49a1f537b98"/>
     <w:p>
       <w:pPr>
-        <w:pStyle w:val="Heading1"/>
+        <w:pStyle w:val="Heading2"/>
       </w:pPr>
       <w:r>
         <w:t xml:space="preserve">Use the head function to show the first few rows of the dataset</w:t>
@@ -221,61 +366,61 @@
         <w:rPr>
           <w:rStyle w:val="VerbatimChar"/>
         </w:rPr>
-        <w:t xml:space="preserve">##   pab ID catchment      clay    coast     elev lith marine       ph X01_water</w:t>
-      </w:r>
-      <w:r>
-        <w:br/>
-      </w:r>
-      <w:r>
-        <w:rPr>
-          <w:rStyle w:val="VerbatimChar"/>
-        </w:rPr>
-        <w:t xml:space="preserve">## 1   1  1         1  63.32500 23.88172 46.83685   11      1 47.40862 0.2698153</w:t>
-      </w:r>
-      <w:r>
-        <w:br/>
-      </w:r>
-      <w:r>
-        <w:rPr>
-          <w:rStyle w:val="VerbatimChar"/>
-        </w:rPr>
-        <w:t xml:space="preserve">## 2   1  2         3  88.93841 14.55324 46.41621   13      1 46.98804 4.8307953</w:t>
-      </w:r>
-      <w:r>
-        <w:br/>
-      </w:r>
-      <w:r>
-        <w:rPr>
-          <w:rStyle w:val="VerbatimChar"/>
-        </w:rPr>
-        <w:t xml:space="preserve">## 3   1  3         3  88.93841 14.12124 46.41621   13      1 46.98804 4.8307953</w:t>
-      </w:r>
-      <w:r>
-        <w:br/>
-      </w:r>
-      <w:r>
-        <w:rPr>
-          <w:rStyle w:val="VerbatimChar"/>
-        </w:rPr>
-        <w:t xml:space="preserve">## 4   1  4         3 167.59267 12.29321 28.18165   14      1 48.33503 1.5440967</w:t>
-      </w:r>
-      <w:r>
-        <w:br/>
-      </w:r>
-      <w:r>
-        <w:rPr>
-          <w:rStyle w:val="VerbatimChar"/>
-        </w:rPr>
-        <w:t xml:space="preserve">## 5   1  5         3 167.59267 16.95244 28.18165   14      1 48.33503 1.5440967</w:t>
-      </w:r>
-      <w:r>
-        <w:br/>
-      </w:r>
-      <w:r>
-        <w:rPr>
-          <w:rStyle w:val="VerbatimChar"/>
-        </w:rPr>
-        <w:t xml:space="preserve">## 6   1  6         3  74.02357 23.47776 46.53899   11      1 46.68098 1.7269258</w:t>
+        <w:t xml:space="preserve">##   pab catchment      clay    coast     elev lith marine       ph X01_water</w:t>
+      </w:r>
+      <w:r>
+        <w:br/>
+      </w:r>
+      <w:r>
+        <w:rPr>
+          <w:rStyle w:val="VerbatimChar"/>
+        </w:rPr>
+        <w:t xml:space="preserve">## 1   1         1  63.32500 23.88172 46.83685   11      1 47.40862 0.2698153</w:t>
+      </w:r>
+      <w:r>
+        <w:br/>
+      </w:r>
+      <w:r>
+        <w:rPr>
+          <w:rStyle w:val="VerbatimChar"/>
+        </w:rPr>
+        <w:t xml:space="preserve">## 2   1         3  88.93841 14.55324 46.41621   13      1 46.98804 4.8307953</w:t>
+      </w:r>
+      <w:r>
+        <w:br/>
+      </w:r>
+      <w:r>
+        <w:rPr>
+          <w:rStyle w:val="VerbatimChar"/>
+        </w:rPr>
+        <w:t xml:space="preserve">## 3   1         3  88.93841 14.12124 46.41621   13      1 46.98804 4.8307953</w:t>
+      </w:r>
+      <w:r>
+        <w:br/>
+      </w:r>
+      <w:r>
+        <w:rPr>
+          <w:rStyle w:val="VerbatimChar"/>
+        </w:rPr>
+        <w:t xml:space="preserve">## 4   1         3 167.59267 12.29321 28.18165   14      1 48.33503 1.5440967</w:t>
+      </w:r>
+      <w:r>
+        <w:br/>
+      </w:r>
+      <w:r>
+        <w:rPr>
+          <w:rStyle w:val="VerbatimChar"/>
+        </w:rPr>
+        <w:t xml:space="preserve">## 5   1         3 167.59267 16.95244 28.18165   14      1 48.33503 1.5440967</w:t>
+      </w:r>
+      <w:r>
+        <w:br/>
+      </w:r>
+      <w:r>
+        <w:rPr>
+          <w:rStyle w:val="VerbatimChar"/>
+        </w:rPr>
+        <w:t xml:space="preserve">## 6   1         3  74.02357 23.47776 46.53899   11      1 46.68098 1.7269258</w:t>
       </w:r>
       <w:r>
         <w:br/>
@@ -972,10 +1117,10 @@
       </w:r>
     </w:p>
     <w:bookmarkEnd w:id="21"/>
-    <w:bookmarkStart w:id="22" w:name="Xf0fe6a3a7cd4a8c3936d46726a1ad2dfbf4ebf3"/>
-    <w:p>
-      <w:pPr>
-        <w:pStyle w:val="Heading1"/>
+    <w:bookmarkStart w:id="23" w:name="Xf0fe6a3a7cd4a8c3936d46726a1ad2dfbf4ebf3"/>
+    <w:p>
+      <w:pPr>
+        <w:pStyle w:val="Heading2"/>
       </w:pPr>
       <w:r>
         <w:t xml:space="preserve">Bulleted list describing the columns of the dataset</w:t>
@@ -1043,7 +1188,7 @@
         <w:t xml:space="preserve">clay</w:t>
       </w:r>
       <w:r>
-        <w:t xml:space="preserve">: Mean proportion clay composition of soil within point’s HUC12 subwatershed (continuous data)</w:t>
+        <w:t xml:space="preserve">: Mean clay composition (g/kg) of soil within point’s HUC12 subwatershed (continuous data)</w:t>
       </w:r>
     </w:p>
     <w:p>
@@ -1133,7 +1278,7 @@
         <w:t xml:space="preserve">ph</w:t>
       </w:r>
       <w:r>
-        <w:t xml:space="preserve">: Mean pH of soil within point’s HUC12 subwatershed (continuous data)</w:t>
+        <w:t xml:space="preserve">: Mean pH (*10) of soil within point’s HUC12 subwatershed (continuous data)</w:t>
       </w:r>
     </w:p>
     <w:p>
@@ -1173,7 +1318,18 @@
         <w:t xml:space="preserve">X29_AcAp_AlpineTundra</w:t>
       </w:r>
       <w:r>
-        <w:t xml:space="preserve">: Percent cover of the LANDFIRE landcover type within the point’s HUC12 subwatershed (continuous data)</w:t>
+        <w:t xml:space="preserve">: Proportion of the LANDFIRE (</w:t>
+      </w:r>
+      <w:hyperlink r:id="rId22">
+        <w:r>
+          <w:rPr>
+            <w:rStyle w:val="Hyperlink"/>
+          </w:rPr>
+          <w:t xml:space="preserve">https://www.landfire.gov/</w:t>
+        </w:r>
+      </w:hyperlink>
+      <w:r>
+        <w:t xml:space="preserve">) Biophysical Settings landcover type within the point’s HUC12 subwatershed (continuous data)</w:t>
       </w:r>
     </w:p>
     <w:p>
@@ -1704,7 +1860,7 @@
         <w:t xml:space="preserve">sand</w:t>
       </w:r>
       <w:r>
-        <w:t xml:space="preserve">: Mean proportion sand composition of soil within point’s HUC12 subwatershed (continuous data)</w:t>
+        <w:t xml:space="preserve">: Mean proportion sand composition (g/kg) of soil within point’s HUC12 subwatershed (continuous data)</w:t>
       </w:r>
     </w:p>
     <w:p>
@@ -1722,7 +1878,7 @@
         <w:t xml:space="preserve">silt</w:t>
       </w:r>
       <w:r>
-        <w:t xml:space="preserve">: Mean proportion silt composition of soil within point’s HUC12 subwatershed (continuous data)</w:t>
+        <w:t xml:space="preserve">: Mean proportion silt composition (g/kg) of soil within point’s HUC12 subwatershed (continuous data)</w:t>
       </w:r>
     </w:p>
     <w:p>
@@ -1743,11 +1899,11 @@
         <w:t xml:space="preserve">: Mean slope (degrees) within point’s HUC12 subwatershed (continuous data)</w:t>
       </w:r>
     </w:p>
-    <w:bookmarkEnd w:id="22"/>
-    <w:bookmarkStart w:id="26" w:name="plot-data"/>
-    <w:p>
-      <w:pPr>
-        <w:pStyle w:val="Heading1"/>
+    <w:bookmarkEnd w:id="23"/>
+    <w:bookmarkStart w:id="27" w:name="plot-data"/>
+    <w:p>
+      <w:pPr>
+        <w:pStyle w:val="Heading2"/>
       </w:pPr>
       <w:r>
         <w:t xml:space="preserve">Plot data</w:t>
@@ -1767,8 +1923,941 @@
       </w:pPr>
       <w:r>
         <w:rPr>
+          <w:rStyle w:val="NormalTok"/>
+        </w:rPr>
+        <w:t xml:space="preserve">data.num </w:t>
+      </w:r>
+      <w:r>
+        <w:rPr>
+          <w:rStyle w:val="OtherTok"/>
+        </w:rPr>
+        <w:t xml:space="preserve">&lt;-</w:t>
+      </w:r>
+      <w:r>
+        <w:rPr>
+          <w:rStyle w:val="NormalTok"/>
+        </w:rPr>
+        <w:t xml:space="preserve"> </w:t>
+      </w:r>
+      <w:r>
+        <w:rPr>
+          <w:rStyle w:val="FunctionTok"/>
+        </w:rPr>
+        <w:t xml:space="preserve">as.data.frame</w:t>
+      </w:r>
+      <w:r>
+        <w:rPr>
+          <w:rStyle w:val="NormalTok"/>
+        </w:rPr>
+        <w:t xml:space="preserve">(bds[,</w:t>
+      </w:r>
+      <w:r>
+        <w:rPr>
+          <w:rStyle w:val="SpecialCharTok"/>
+        </w:rPr>
+        <w:t xml:space="preserve">-</w:t>
+      </w:r>
+      <w:r>
+        <w:rPr>
+          <w:rStyle w:val="FunctionTok"/>
+        </w:rPr>
+        <w:t xml:space="preserve">c</w:t>
+      </w:r>
+      <w:r>
+        <w:rPr>
+          <w:rStyle w:val="NormalTok"/>
+        </w:rPr>
+        <w:t xml:space="preserve">(</w:t>
+      </w:r>
+      <w:r>
+        <w:rPr>
+          <w:rStyle w:val="DecValTok"/>
+        </w:rPr>
+        <w:t xml:space="preserve">1</w:t>
+      </w:r>
+      <w:r>
+        <w:rPr>
+          <w:rStyle w:val="NormalTok"/>
+        </w:rPr>
+        <w:t xml:space="preserve">,</w:t>
+      </w:r>
+      <w:r>
+        <w:rPr>
+          <w:rStyle w:val="DecValTok"/>
+        </w:rPr>
+        <w:t xml:space="preserve">2</w:t>
+      </w:r>
+      <w:r>
+        <w:rPr>
+          <w:rStyle w:val="NormalTok"/>
+        </w:rPr>
+        <w:t xml:space="preserve">,</w:t>
+      </w:r>
+      <w:r>
+        <w:rPr>
+          <w:rStyle w:val="DecValTok"/>
+        </w:rPr>
+        <w:t xml:space="preserve">6</w:t>
+      </w:r>
+      <w:r>
+        <w:rPr>
+          <w:rStyle w:val="NormalTok"/>
+        </w:rPr>
+        <w:t xml:space="preserve">,</w:t>
+      </w:r>
+      <w:r>
+        <w:rPr>
+          <w:rStyle w:val="DecValTok"/>
+        </w:rPr>
+        <w:t xml:space="preserve">7</w:t>
+      </w:r>
+      <w:r>
+        <w:rPr>
+          <w:rStyle w:val="NormalTok"/>
+        </w:rPr>
+        <w:t xml:space="preserve">)]) </w:t>
+      </w:r>
+      <w:r>
+        <w:rPr>
           <w:rStyle w:val="CommentTok"/>
         </w:rPr>
+        <w:t xml:space="preserve"># remove non-continuous data</w:t>
+      </w:r>
+      <w:r>
+        <w:br/>
+      </w:r>
+      <w:r>
+        <w:rPr>
+          <w:rStyle w:val="NormalTok"/>
+        </w:rPr>
+        <w:t xml:space="preserve">data.num.names </w:t>
+      </w:r>
+      <w:r>
+        <w:rPr>
+          <w:rStyle w:val="OtherTok"/>
+        </w:rPr>
+        <w:t xml:space="preserve">&lt;-</w:t>
+      </w:r>
+      <w:r>
+        <w:rPr>
+          <w:rStyle w:val="NormalTok"/>
+        </w:rPr>
+        <w:t xml:space="preserve"> </w:t>
+      </w:r>
+      <w:r>
+        <w:rPr>
+          <w:rStyle w:val="FunctionTok"/>
+        </w:rPr>
+        <w:t xml:space="preserve">c</w:t>
+      </w:r>
+      <w:r>
+        <w:rPr>
+          <w:rStyle w:val="NormalTok"/>
+        </w:rPr>
+        <w:t xml:space="preserve">(</w:t>
+      </w:r>
+      <w:r>
+        <w:rPr>
+          <w:rStyle w:val="StringTok"/>
+        </w:rPr>
+        <w:t xml:space="preserve">"Clay"</w:t>
+      </w:r>
+      <w:r>
+        <w:rPr>
+          <w:rStyle w:val="NormalTok"/>
+        </w:rPr>
+        <w:t xml:space="preserve">,</w:t>
+      </w:r>
+      <w:r>
+        <w:br/>
+      </w:r>
+      <w:r>
+        <w:rPr>
+          <w:rStyle w:val="NormalTok"/>
+        </w:rPr>
+        <w:t xml:space="preserve">                    </w:t>
+      </w:r>
+      <w:r>
+        <w:rPr>
+          <w:rStyle w:val="StringTok"/>
+        </w:rPr>
+        <w:t xml:space="preserve">"Coast"</w:t>
+      </w:r>
+      <w:r>
+        <w:rPr>
+          <w:rStyle w:val="NormalTok"/>
+        </w:rPr>
+        <w:t xml:space="preserve">,</w:t>
+      </w:r>
+      <w:r>
+        <w:br/>
+      </w:r>
+      <w:r>
+        <w:rPr>
+          <w:rStyle w:val="NormalTok"/>
+        </w:rPr>
+        <w:t xml:space="preserve">                    </w:t>
+      </w:r>
+      <w:r>
+        <w:rPr>
+          <w:rStyle w:val="StringTok"/>
+        </w:rPr>
+        <w:t xml:space="preserve">"Elevation"</w:t>
+      </w:r>
+      <w:r>
+        <w:rPr>
+          <w:rStyle w:val="NormalTok"/>
+        </w:rPr>
+        <w:t xml:space="preserve">,</w:t>
+      </w:r>
+      <w:r>
+        <w:br/>
+      </w:r>
+      <w:r>
+        <w:rPr>
+          <w:rStyle w:val="NormalTok"/>
+        </w:rPr>
+        <w:t xml:space="preserve">                    </w:t>
+      </w:r>
+      <w:r>
+        <w:rPr>
+          <w:rStyle w:val="StringTok"/>
+        </w:rPr>
+        <w:t xml:space="preserve">"pH"</w:t>
+      </w:r>
+      <w:r>
+        <w:rPr>
+          <w:rStyle w:val="NormalTok"/>
+        </w:rPr>
+        <w:t xml:space="preserve">,</w:t>
+      </w:r>
+      <w:r>
+        <w:br/>
+      </w:r>
+      <w:r>
+        <w:rPr>
+          <w:rStyle w:val="NormalTok"/>
+        </w:rPr>
+        <w:t xml:space="preserve">                    </w:t>
+      </w:r>
+      <w:r>
+        <w:rPr>
+          <w:rStyle w:val="StringTok"/>
+        </w:rPr>
+        <w:t xml:space="preserve">"Water"</w:t>
+      </w:r>
+      <w:r>
+        <w:rPr>
+          <w:rStyle w:val="NormalTok"/>
+        </w:rPr>
+        <w:t xml:space="preserve">, </w:t>
+      </w:r>
+      <w:r>
+        <w:br/>
+      </w:r>
+      <w:r>
+        <w:rPr>
+          <w:rStyle w:val="NormalTok"/>
+        </w:rPr>
+        <w:t xml:space="preserve">                    </w:t>
+      </w:r>
+      <w:r>
+        <w:rPr>
+          <w:rStyle w:val="StringTok"/>
+        </w:rPr>
+        <w:t xml:space="preserve">"Barren"</w:t>
+      </w:r>
+      <w:r>
+        <w:rPr>
+          <w:rStyle w:val="NormalTok"/>
+        </w:rPr>
+        <w:t xml:space="preserve">, </w:t>
+      </w:r>
+      <w:r>
+        <w:br/>
+      </w:r>
+      <w:r>
+        <w:rPr>
+          <w:rStyle w:val="NormalTok"/>
+        </w:rPr>
+        <w:t xml:space="preserve">                    </w:t>
+      </w:r>
+      <w:r>
+        <w:rPr>
+          <w:rStyle w:val="StringTok"/>
+        </w:rPr>
+        <w:t xml:space="preserve">"LAc Northern Hardwoods"</w:t>
+      </w:r>
+      <w:r>
+        <w:rPr>
+          <w:rStyle w:val="NormalTok"/>
+        </w:rPr>
+        <w:t xml:space="preserve">, </w:t>
+      </w:r>
+      <w:r>
+        <w:br/>
+      </w:r>
+      <w:r>
+        <w:rPr>
+          <w:rStyle w:val="NormalTok"/>
+        </w:rPr>
+        <w:t xml:space="preserve">                    </w:t>
+      </w:r>
+      <w:r>
+        <w:rPr>
+          <w:rStyle w:val="StringTok"/>
+        </w:rPr>
+        <w:t xml:space="preserve">"NAtl Coast Plain Hardwood"</w:t>
+      </w:r>
+      <w:r>
+        <w:rPr>
+          <w:rStyle w:val="NormalTok"/>
+        </w:rPr>
+        <w:t xml:space="preserve">,</w:t>
+      </w:r>
+      <w:r>
+        <w:br/>
+      </w:r>
+      <w:r>
+        <w:rPr>
+          <w:rStyle w:val="NormalTok"/>
+        </w:rPr>
+        <w:t xml:space="preserve">                    </w:t>
+      </w:r>
+      <w:r>
+        <w:rPr>
+          <w:rStyle w:val="StringTok"/>
+        </w:rPr>
+        <w:t xml:space="preserve">"LAc Northern Pine(-Oak)"</w:t>
+      </w:r>
+      <w:r>
+        <w:rPr>
+          <w:rStyle w:val="NormalTok"/>
+        </w:rPr>
+        <w:t xml:space="preserve">, </w:t>
+      </w:r>
+      <w:r>
+        <w:br/>
+      </w:r>
+      <w:r>
+        <w:rPr>
+          <w:rStyle w:val="NormalTok"/>
+        </w:rPr>
+        <w:t xml:space="preserve">                    </w:t>
+      </w:r>
+      <w:r>
+        <w:rPr>
+          <w:rStyle w:val="StringTok"/>
+        </w:rPr>
+        <w:t xml:space="preserve">"LAc Pine-Hemlock-Hardwood"</w:t>
+      </w:r>
+      <w:r>
+        <w:rPr>
+          <w:rStyle w:val="NormalTok"/>
+        </w:rPr>
+        <w:t xml:space="preserve">,</w:t>
+      </w:r>
+      <w:r>
+        <w:br/>
+      </w:r>
+      <w:r>
+        <w:rPr>
+          <w:rStyle w:val="NormalTok"/>
+        </w:rPr>
+        <w:t xml:space="preserve">                    </w:t>
+      </w:r>
+      <w:r>
+        <w:rPr>
+          <w:rStyle w:val="StringTok"/>
+        </w:rPr>
+        <w:t xml:space="preserve">"CAp Dry Oak-Pine"</w:t>
+      </w:r>
+      <w:r>
+        <w:rPr>
+          <w:rStyle w:val="NormalTok"/>
+        </w:rPr>
+        <w:t xml:space="preserve">, </w:t>
+      </w:r>
+      <w:r>
+        <w:br/>
+      </w:r>
+      <w:r>
+        <w:rPr>
+          <w:rStyle w:val="NormalTok"/>
+        </w:rPr>
+        <w:t xml:space="preserve">                    </w:t>
+      </w:r>
+      <w:r>
+        <w:rPr>
+          <w:rStyle w:val="StringTok"/>
+        </w:rPr>
+        <w:t xml:space="preserve">"Ap (Hemlock-)N Hardwood"</w:t>
+      </w:r>
+      <w:r>
+        <w:rPr>
+          <w:rStyle w:val="NormalTok"/>
+        </w:rPr>
+        <w:t xml:space="preserve">,</w:t>
+      </w:r>
+      <w:r>
+        <w:br/>
+      </w:r>
+      <w:r>
+        <w:rPr>
+          <w:rStyle w:val="NormalTok"/>
+        </w:rPr>
+        <w:t xml:space="preserve">                    </w:t>
+      </w:r>
+      <w:r>
+        <w:rPr>
+          <w:rStyle w:val="StringTok"/>
+        </w:rPr>
+        <w:t xml:space="preserve">"Ac Low-Elev Spruce-Fir-Hardwood"</w:t>
+      </w:r>
+      <w:r>
+        <w:rPr>
+          <w:rStyle w:val="NormalTok"/>
+        </w:rPr>
+        <w:t xml:space="preserve">,</w:t>
+      </w:r>
+      <w:r>
+        <w:br/>
+      </w:r>
+      <w:r>
+        <w:rPr>
+          <w:rStyle w:val="NormalTok"/>
+        </w:rPr>
+        <w:t xml:space="preserve">                    </w:t>
+      </w:r>
+      <w:r>
+        <w:rPr>
+          <w:rStyle w:val="StringTok"/>
+        </w:rPr>
+        <w:t xml:space="preserve">"AcAp Montane Spruce-Fir"</w:t>
+      </w:r>
+      <w:r>
+        <w:rPr>
+          <w:rStyle w:val="NormalTok"/>
+        </w:rPr>
+        <w:t xml:space="preserve">,</w:t>
+      </w:r>
+      <w:r>
+        <w:br/>
+      </w:r>
+      <w:r>
+        <w:rPr>
+          <w:rStyle w:val="NormalTok"/>
+        </w:rPr>
+        <w:t xml:space="preserve">                    </w:t>
+      </w:r>
+      <w:r>
+        <w:rPr>
+          <w:rStyle w:val="StringTok"/>
+        </w:rPr>
+        <w:t xml:space="preserve">"CAp Pine-Oak Rocky Wd"</w:t>
+      </w:r>
+      <w:r>
+        <w:rPr>
+          <w:rStyle w:val="NormalTok"/>
+        </w:rPr>
+        <w:t xml:space="preserve">, </w:t>
+      </w:r>
+      <w:r>
+        <w:br/>
+      </w:r>
+      <w:r>
+        <w:rPr>
+          <w:rStyle w:val="NormalTok"/>
+        </w:rPr>
+        <w:t xml:space="preserve">                    </w:t>
+      </w:r>
+      <w:r>
+        <w:rPr>
+          <w:rStyle w:val="StringTok"/>
+        </w:rPr>
+        <w:t xml:space="preserve">"NAtl Coast Plain Maritime"</w:t>
+      </w:r>
+      <w:r>
+        <w:rPr>
+          <w:rStyle w:val="NormalTok"/>
+        </w:rPr>
+        <w:t xml:space="preserve">,</w:t>
+      </w:r>
+      <w:r>
+        <w:br/>
+      </w:r>
+      <w:r>
+        <w:rPr>
+          <w:rStyle w:val="NormalTok"/>
+        </w:rPr>
+        <w:t xml:space="preserve">                    </w:t>
+      </w:r>
+      <w:r>
+        <w:rPr>
+          <w:rStyle w:val="StringTok"/>
+        </w:rPr>
+        <w:t xml:space="preserve">"NAtl Coast Plain Dune"</w:t>
+      </w:r>
+      <w:r>
+        <w:rPr>
+          <w:rStyle w:val="NormalTok"/>
+        </w:rPr>
+        <w:t xml:space="preserve">,</w:t>
+      </w:r>
+      <w:r>
+        <w:br/>
+      </w:r>
+      <w:r>
+        <w:rPr>
+          <w:rStyle w:val="NormalTok"/>
+        </w:rPr>
+        <w:t xml:space="preserve">                    </w:t>
+      </w:r>
+      <w:r>
+        <w:rPr>
+          <w:rStyle w:val="StringTok"/>
+        </w:rPr>
+        <w:t xml:space="preserve">"CentIntAp Floodplain Sys"</w:t>
+      </w:r>
+      <w:r>
+        <w:rPr>
+          <w:rStyle w:val="NormalTok"/>
+        </w:rPr>
+        <w:t xml:space="preserve">,</w:t>
+      </w:r>
+      <w:r>
+        <w:br/>
+      </w:r>
+      <w:r>
+        <w:rPr>
+          <w:rStyle w:val="NormalTok"/>
+        </w:rPr>
+        <w:t xml:space="preserve">                    </w:t>
+      </w:r>
+      <w:r>
+        <w:rPr>
+          <w:rStyle w:val="StringTok"/>
+        </w:rPr>
+        <w:t xml:space="preserve">"CentIntAp Riparian Sys"</w:t>
+      </w:r>
+      <w:r>
+        <w:rPr>
+          <w:rStyle w:val="NormalTok"/>
+        </w:rPr>
+        <w:t xml:space="preserve">,</w:t>
+      </w:r>
+      <w:r>
+        <w:br/>
+      </w:r>
+      <w:r>
+        <w:rPr>
+          <w:rStyle w:val="NormalTok"/>
+        </w:rPr>
+        <w:t xml:space="preserve">                    </w:t>
+      </w:r>
+      <w:r>
+        <w:rPr>
+          <w:rStyle w:val="StringTok"/>
+        </w:rPr>
+        <w:t xml:space="preserve">"LAc Floodplain Sys"</w:t>
+      </w:r>
+      <w:r>
+        <w:rPr>
+          <w:rStyle w:val="NormalTok"/>
+        </w:rPr>
+        <w:t xml:space="preserve">, </w:t>
+      </w:r>
+      <w:r>
+        <w:br/>
+      </w:r>
+      <w:r>
+        <w:rPr>
+          <w:rStyle w:val="NormalTok"/>
+        </w:rPr>
+        <w:t xml:space="preserve">                    </w:t>
+      </w:r>
+      <w:r>
+        <w:rPr>
+          <w:rStyle w:val="StringTok"/>
+        </w:rPr>
+        <w:t xml:space="preserve">"Bor Acidic Peat Sys"</w:t>
+      </w:r>
+      <w:r>
+        <w:rPr>
+          <w:rStyle w:val="NormalTok"/>
+        </w:rPr>
+        <w:t xml:space="preserve">, </w:t>
+      </w:r>
+      <w:r>
+        <w:br/>
+      </w:r>
+      <w:r>
+        <w:rPr>
+          <w:rStyle w:val="NormalTok"/>
+        </w:rPr>
+        <w:t xml:space="preserve">                    </w:t>
+      </w:r>
+      <w:r>
+        <w:rPr>
+          <w:rStyle w:val="StringTok"/>
+        </w:rPr>
+        <w:t xml:space="preserve">"CInt and Ap Swamp Sys"</w:t>
+      </w:r>
+      <w:r>
+        <w:rPr>
+          <w:rStyle w:val="NormalTok"/>
+        </w:rPr>
+        <w:t xml:space="preserve">, </w:t>
+      </w:r>
+      <w:r>
+        <w:br/>
+      </w:r>
+      <w:r>
+        <w:rPr>
+          <w:rStyle w:val="NormalTok"/>
+        </w:rPr>
+        <w:t xml:space="preserve">                    </w:t>
+      </w:r>
+      <w:r>
+        <w:rPr>
+          <w:rStyle w:val="StringTok"/>
+        </w:rPr>
+        <w:t xml:space="preserve">"Gulf/Atl Coast Plain Swamp Sys"</w:t>
+      </w:r>
+      <w:r>
+        <w:rPr>
+          <w:rStyle w:val="NormalTok"/>
+        </w:rPr>
+        <w:t xml:space="preserve">,</w:t>
+      </w:r>
+      <w:r>
+        <w:br/>
+      </w:r>
+      <w:r>
+        <w:rPr>
+          <w:rStyle w:val="NormalTok"/>
+        </w:rPr>
+        <w:t xml:space="preserve">                    </w:t>
+      </w:r>
+      <w:r>
+        <w:rPr>
+          <w:rStyle w:val="StringTok"/>
+        </w:rPr>
+        <w:t xml:space="preserve">"Gulf/Atl Coast Pl,in TMarsh Sys"</w:t>
+      </w:r>
+      <w:r>
+        <w:rPr>
+          <w:rStyle w:val="NormalTok"/>
+        </w:rPr>
+        <w:t xml:space="preserve">,</w:t>
+      </w:r>
+      <w:r>
+        <w:br/>
+      </w:r>
+      <w:r>
+        <w:rPr>
+          <w:rStyle w:val="NormalTok"/>
+        </w:rPr>
+        <w:t xml:space="preserve">                    </w:t>
+      </w:r>
+      <w:r>
+        <w:rPr>
+          <w:rStyle w:val="StringTok"/>
+        </w:rPr>
+        <w:t xml:space="preserve">"LAc Shrub-Herb Wetl Sys"</w:t>
+      </w:r>
+      <w:r>
+        <w:rPr>
+          <w:rStyle w:val="NormalTok"/>
+        </w:rPr>
+        <w:t xml:space="preserve">, </w:t>
+      </w:r>
+      <w:r>
+        <w:br/>
+      </w:r>
+      <w:r>
+        <w:rPr>
+          <w:rStyle w:val="NormalTok"/>
+        </w:rPr>
+        <w:t xml:space="preserve">                    </w:t>
+      </w:r>
+      <w:r>
+        <w:rPr>
+          <w:rStyle w:val="StringTok"/>
+        </w:rPr>
+        <w:t xml:space="preserve">"NCentInt Wet Flatwoods"</w:t>
+      </w:r>
+      <w:r>
+        <w:rPr>
+          <w:rStyle w:val="NormalTok"/>
+        </w:rPr>
+        <w:t xml:space="preserve">,</w:t>
+      </w:r>
+      <w:r>
+        <w:br/>
+      </w:r>
+      <w:r>
+        <w:rPr>
+          <w:rStyle w:val="NormalTok"/>
+        </w:rPr>
+        <w:t xml:space="preserve">                    </w:t>
+      </w:r>
+      <w:r>
+        <w:rPr>
+          <w:rStyle w:val="StringTok"/>
+        </w:rPr>
+        <w:t xml:space="preserve">"LAc Swamp Sys"</w:t>
+      </w:r>
+      <w:r>
+        <w:rPr>
+          <w:rStyle w:val="NormalTok"/>
+        </w:rPr>
+        <w:t xml:space="preserve">,</w:t>
+      </w:r>
+      <w:r>
+        <w:br/>
+      </w:r>
+      <w:r>
+        <w:rPr>
+          <w:rStyle w:val="NormalTok"/>
+        </w:rPr>
+        <w:t xml:space="preserve">                    </w:t>
+      </w:r>
+      <w:r>
+        <w:rPr>
+          <w:rStyle w:val="StringTok"/>
+        </w:rPr>
+        <w:t xml:space="preserve">"NInt Pine Barrens"</w:t>
+      </w:r>
+      <w:r>
+        <w:rPr>
+          <w:rStyle w:val="NormalTok"/>
+        </w:rPr>
+        <w:t xml:space="preserve">, </w:t>
+      </w:r>
+      <w:r>
+        <w:br/>
+      </w:r>
+      <w:r>
+        <w:rPr>
+          <w:rStyle w:val="NormalTok"/>
+        </w:rPr>
+        <w:t xml:space="preserve">                    </w:t>
+      </w:r>
+      <w:r>
+        <w:rPr>
+          <w:rStyle w:val="StringTok"/>
+        </w:rPr>
+        <w:t xml:space="preserve">"AcAp Wd/Heath-Krummholz"</w:t>
+      </w:r>
+      <w:r>
+        <w:rPr>
+          <w:rStyle w:val="NormalTok"/>
+        </w:rPr>
+        <w:t xml:space="preserve">,</w:t>
+      </w:r>
+      <w:r>
+        <w:br/>
+      </w:r>
+      <w:r>
+        <w:rPr>
+          <w:rStyle w:val="NormalTok"/>
+        </w:rPr>
+        <w:t xml:space="preserve">                    </w:t>
+      </w:r>
+      <w:r>
+        <w:rPr>
+          <w:rStyle w:val="StringTok"/>
+        </w:rPr>
+        <w:t xml:space="preserve">"Bor Jack Pine-Black Spruce"</w:t>
+      </w:r>
+      <w:r>
+        <w:rPr>
+          <w:rStyle w:val="NormalTok"/>
+        </w:rPr>
+        <w:t xml:space="preserve">,</w:t>
+      </w:r>
+      <w:r>
+        <w:br/>
+      </w:r>
+      <w:r>
+        <w:rPr>
+          <w:rStyle w:val="NormalTok"/>
+        </w:rPr>
+        <w:t xml:space="preserve">                    </w:t>
+      </w:r>
+      <w:r>
+        <w:rPr>
+          <w:rStyle w:val="StringTok"/>
+        </w:rPr>
+        <w:t xml:space="preserve">"AcAp Alpine Tundra"</w:t>
+      </w:r>
+      <w:r>
+        <w:rPr>
+          <w:rStyle w:val="NormalTok"/>
+        </w:rPr>
+        <w:t xml:space="preserve">, </w:t>
+      </w:r>
+      <w:r>
+        <w:br/>
+      </w:r>
+      <w:r>
+        <w:rPr>
+          <w:rStyle w:val="NormalTok"/>
+        </w:rPr>
+        <w:t xml:space="preserve">                    </w:t>
+      </w:r>
+      <w:r>
+        <w:rPr>
+          <w:rStyle w:val="StringTok"/>
+        </w:rPr>
+        <w:t xml:space="preserve">"Sand"</w:t>
+      </w:r>
+      <w:r>
+        <w:rPr>
+          <w:rStyle w:val="NormalTok"/>
+        </w:rPr>
+        <w:t xml:space="preserve">,</w:t>
+      </w:r>
+      <w:r>
+        <w:br/>
+      </w:r>
+      <w:r>
+        <w:rPr>
+          <w:rStyle w:val="NormalTok"/>
+        </w:rPr>
+        <w:t xml:space="preserve">                    </w:t>
+      </w:r>
+      <w:r>
+        <w:rPr>
+          <w:rStyle w:val="StringTok"/>
+        </w:rPr>
+        <w:t xml:space="preserve">"Silt"</w:t>
+      </w:r>
+      <w:r>
+        <w:rPr>
+          <w:rStyle w:val="NormalTok"/>
+        </w:rPr>
+        <w:t xml:space="preserve">,</w:t>
+      </w:r>
+      <w:r>
+        <w:br/>
+      </w:r>
+      <w:r>
+        <w:rPr>
+          <w:rStyle w:val="NormalTok"/>
+        </w:rPr>
+        <w:t xml:space="preserve">                    </w:t>
+      </w:r>
+      <w:r>
+        <w:rPr>
+          <w:rStyle w:val="StringTok"/>
+        </w:rPr>
+        <w:t xml:space="preserve">"Slope"</w:t>
+      </w:r>
+      <w:r>
+        <w:rPr>
+          <w:rStyle w:val="NormalTok"/>
+        </w:rPr>
+        <w:t xml:space="preserve">) </w:t>
+      </w:r>
+      <w:r>
+        <w:rPr>
+          <w:rStyle w:val="CommentTok"/>
+        </w:rPr>
+        <w:t xml:space="preserve"># make land cover class names shorter</w:t>
+      </w:r>
+      <w:r>
+        <w:br/>
+      </w:r>
+      <w:r>
+        <w:rPr>
+          <w:rStyle w:val="FunctionTok"/>
+        </w:rPr>
+        <w:t xml:space="preserve">colnames</w:t>
+      </w:r>
+      <w:r>
+        <w:rPr>
+          <w:rStyle w:val="NormalTok"/>
+        </w:rPr>
+        <w:t xml:space="preserve">(data.num) </w:t>
+      </w:r>
+      <w:r>
+        <w:rPr>
+          <w:rStyle w:val="OtherTok"/>
+        </w:rPr>
+        <w:t xml:space="preserve">&lt;-</w:t>
+      </w:r>
+      <w:r>
+        <w:rPr>
+          <w:rStyle w:val="NormalTok"/>
+        </w:rPr>
+        <w:t xml:space="preserve"> data.num.names</w:t>
+      </w:r>
+      <w:r>
+        <w:br/>
+      </w:r>
+      <w:r>
+        <w:br/>
+      </w:r>
+      <w:r>
+        <w:rPr>
+          <w:rStyle w:val="NormalTok"/>
+        </w:rPr>
+        <w:t xml:space="preserve">corr </w:t>
+      </w:r>
+      <w:r>
+        <w:rPr>
+          <w:rStyle w:val="OtherTok"/>
+        </w:rPr>
+        <w:t xml:space="preserve">&lt;-</w:t>
+      </w:r>
+      <w:r>
+        <w:rPr>
+          <w:rStyle w:val="NormalTok"/>
+        </w:rPr>
+        <w:t xml:space="preserve"> </w:t>
+      </w:r>
+      <w:r>
+        <w:rPr>
+          <w:rStyle w:val="FunctionTok"/>
+        </w:rPr>
+        <w:t xml:space="preserve">cor</w:t>
+      </w:r>
+      <w:r>
+        <w:rPr>
+          <w:rStyle w:val="NormalTok"/>
+        </w:rPr>
+        <w:t xml:space="preserve">(data.num, </w:t>
+      </w:r>
+      <w:r>
+        <w:rPr>
+          <w:rStyle w:val="AttributeTok"/>
+        </w:rPr>
+        <w:t xml:space="preserve">method =</w:t>
+      </w:r>
+      <w:r>
+        <w:rPr>
+          <w:rStyle w:val="NormalTok"/>
+        </w:rPr>
+        <w:t xml:space="preserve"> </w:t>
+      </w:r>
+      <w:r>
+        <w:rPr>
+          <w:rStyle w:val="StringTok"/>
+        </w:rPr>
+        <w:t xml:space="preserve">"pearson"</w:t>
+      </w:r>
+      <w:r>
+        <w:rPr>
+          <w:rStyle w:val="NormalTok"/>
+        </w:rPr>
+        <w:t xml:space="preserve">) </w:t>
+      </w:r>
+      <w:r>
+        <w:rPr>
+          <w:rStyle w:val="CommentTok"/>
+        </w:rPr>
         <w:t xml:space="preserve"># Check variables for multicollinearity</w:t>
       </w:r>
       <w:r>
@@ -1776,9 +2865,28 @@
       </w:r>
       <w:r>
         <w:rPr>
-          <w:rStyle w:val="NormalTok"/>
-        </w:rPr>
-        <w:t xml:space="preserve">data.num </w:t>
+          <w:rStyle w:val="CommentTok"/>
+        </w:rPr>
+        <w:t xml:space="preserve"># head(corr)</w:t>
+      </w:r>
+    </w:p>
+    <w:p>
+      <w:pPr>
+        <w:pStyle w:val="FirstParagraph"/>
+      </w:pPr>
+      <w:r>
+        <w:t xml:space="preserve">Plot correlogram:</w:t>
+      </w:r>
+    </w:p>
+    <w:p>
+      <w:pPr>
+        <w:pStyle w:val="SourceCode"/>
+      </w:pPr>
+      <w:r>
+        <w:rPr>
+          <w:rStyle w:val="NormalTok"/>
+        </w:rPr>
+        <w:t xml:space="preserve">corrplot </w:t>
       </w:r>
       <w:r>
         <w:rPr>
@@ -1796,31 +2904,199 @@
         <w:rPr>
           <w:rStyle w:val="FunctionTok"/>
         </w:rPr>
-        <w:t xml:space="preserve">as.data.frame</w:t>
-      </w:r>
-      <w:r>
-        <w:rPr>
-          <w:rStyle w:val="NormalTok"/>
-        </w:rPr>
-        <w:t xml:space="preserve">(bds[,</w:t>
-      </w:r>
-      <w:r>
-        <w:rPr>
-          <w:rStyle w:val="SpecialCharTok"/>
-        </w:rPr>
-        <w:t xml:space="preserve">-</w:t>
-      </w:r>
-      <w:r>
-        <w:rPr>
-          <w:rStyle w:val="FunctionTok"/>
-        </w:rPr>
-        <w:t xml:space="preserve">c</w:t>
-      </w:r>
-      <w:r>
-        <w:rPr>
-          <w:rStyle w:val="NormalTok"/>
-        </w:rPr>
-        <w:t xml:space="preserve">(</w:t>
+        <w:t xml:space="preserve">corrplot</w:t>
+      </w:r>
+      <w:r>
+        <w:rPr>
+          <w:rStyle w:val="NormalTok"/>
+        </w:rPr>
+        <w:t xml:space="preserve">(corr, </w:t>
+      </w:r>
+      <w:r>
+        <w:br/>
+      </w:r>
+      <w:r>
+        <w:rPr>
+          <w:rStyle w:val="NormalTok"/>
+        </w:rPr>
+        <w:t xml:space="preserve">                     </w:t>
+      </w:r>
+      <w:r>
+        <w:rPr>
+          <w:rStyle w:val="AttributeTok"/>
+        </w:rPr>
+        <w:t xml:space="preserve">type =</w:t>
+      </w:r>
+      <w:r>
+        <w:rPr>
+          <w:rStyle w:val="NormalTok"/>
+        </w:rPr>
+        <w:t xml:space="preserve"> </w:t>
+      </w:r>
+      <w:r>
+        <w:rPr>
+          <w:rStyle w:val="StringTok"/>
+        </w:rPr>
+        <w:t xml:space="preserve">"lower"</w:t>
+      </w:r>
+      <w:r>
+        <w:rPr>
+          <w:rStyle w:val="NormalTok"/>
+        </w:rPr>
+        <w:t xml:space="preserve">,</w:t>
+      </w:r>
+      <w:r>
+        <w:br/>
+      </w:r>
+      <w:r>
+        <w:rPr>
+          <w:rStyle w:val="NormalTok"/>
+        </w:rPr>
+        <w:t xml:space="preserve">                     </w:t>
+      </w:r>
+      <w:r>
+        <w:rPr>
+          <w:rStyle w:val="AttributeTok"/>
+        </w:rPr>
+        <w:t xml:space="preserve">method =</w:t>
+      </w:r>
+      <w:r>
+        <w:rPr>
+          <w:rStyle w:val="NormalTok"/>
+        </w:rPr>
+        <w:t xml:space="preserve"> </w:t>
+      </w:r>
+      <w:r>
+        <w:rPr>
+          <w:rStyle w:val="StringTok"/>
+        </w:rPr>
+        <w:t xml:space="preserve">"color"</w:t>
+      </w:r>
+      <w:r>
+        <w:rPr>
+          <w:rStyle w:val="NormalTok"/>
+        </w:rPr>
+        <w:t xml:space="preserve">,</w:t>
+      </w:r>
+      <w:r>
+        <w:br/>
+      </w:r>
+      <w:r>
+        <w:rPr>
+          <w:rStyle w:val="NormalTok"/>
+        </w:rPr>
+        <w:t xml:space="preserve">                     </w:t>
+      </w:r>
+      <w:r>
+        <w:rPr>
+          <w:rStyle w:val="AttributeTok"/>
+        </w:rPr>
+        <w:t xml:space="preserve">diag =</w:t>
+      </w:r>
+      <w:r>
+        <w:rPr>
+          <w:rStyle w:val="NormalTok"/>
+        </w:rPr>
+        <w:t xml:space="preserve"> </w:t>
+      </w:r>
+      <w:r>
+        <w:rPr>
+          <w:rStyle w:val="ConstantTok"/>
+        </w:rPr>
+        <w:t xml:space="preserve">FALSE</w:t>
+      </w:r>
+      <w:r>
+        <w:rPr>
+          <w:rStyle w:val="NormalTok"/>
+        </w:rPr>
+        <w:t xml:space="preserve">,</w:t>
+      </w:r>
+      <w:r>
+        <w:br/>
+      </w:r>
+      <w:r>
+        <w:rPr>
+          <w:rStyle w:val="NormalTok"/>
+        </w:rPr>
+        <w:t xml:space="preserve">                     </w:t>
+      </w:r>
+      <w:r>
+        <w:rPr>
+          <w:rStyle w:val="AttributeTok"/>
+        </w:rPr>
+        <w:t xml:space="preserve">order =</w:t>
+      </w:r>
+      <w:r>
+        <w:rPr>
+          <w:rStyle w:val="NormalTok"/>
+        </w:rPr>
+        <w:t xml:space="preserve"> </w:t>
+      </w:r>
+      <w:r>
+        <w:rPr>
+          <w:rStyle w:val="StringTok"/>
+        </w:rPr>
+        <w:t xml:space="preserve">"FPC"</w:t>
+      </w:r>
+      <w:r>
+        <w:rPr>
+          <w:rStyle w:val="NormalTok"/>
+        </w:rPr>
+        <w:t xml:space="preserve">,</w:t>
+      </w:r>
+      <w:r>
+        <w:br/>
+      </w:r>
+      <w:r>
+        <w:rPr>
+          <w:rStyle w:val="NormalTok"/>
+        </w:rPr>
+        <w:t xml:space="preserve">                     </w:t>
+      </w:r>
+      <w:r>
+        <w:rPr>
+          <w:rStyle w:val="AttributeTok"/>
+        </w:rPr>
+        <w:t xml:space="preserve">pch.col =</w:t>
+      </w:r>
+      <w:r>
+        <w:rPr>
+          <w:rStyle w:val="NormalTok"/>
+        </w:rPr>
+        <w:t xml:space="preserve"> </w:t>
+      </w:r>
+      <w:r>
+        <w:rPr>
+          <w:rStyle w:val="StringTok"/>
+        </w:rPr>
+        <w:t xml:space="preserve">"black"</w:t>
+      </w:r>
+      <w:r>
+        <w:rPr>
+          <w:rStyle w:val="NormalTok"/>
+        </w:rPr>
+        <w:t xml:space="preserve">,</w:t>
+      </w:r>
+      <w:r>
+        <w:br/>
+      </w:r>
+      <w:r>
+        <w:rPr>
+          <w:rStyle w:val="NormalTok"/>
+        </w:rPr>
+        <w:t xml:space="preserve">                     </w:t>
+      </w:r>
+      <w:r>
+        <w:rPr>
+          <w:rStyle w:val="AttributeTok"/>
+        </w:rPr>
+        <w:t xml:space="preserve">pch.cex =</w:t>
+      </w:r>
+      <w:r>
+        <w:rPr>
+          <w:rStyle w:val="NormalTok"/>
+        </w:rPr>
+        <w:t xml:space="preserve"> </w:t>
       </w:r>
       <w:r>
         <w:rPr>
@@ -1835,10 +3111,31 @@
         <w:t xml:space="preserve">,</w:t>
       </w:r>
       <w:r>
-        <w:rPr>
-          <w:rStyle w:val="DecValTok"/>
-        </w:rPr>
-        <w:t xml:space="preserve">2</w:t>
+        <w:br/>
+      </w:r>
+      <w:r>
+        <w:rPr>
+          <w:rStyle w:val="NormalTok"/>
+        </w:rPr>
+        <w:t xml:space="preserve">                     </w:t>
+      </w:r>
+      <w:r>
+        <w:rPr>
+          <w:rStyle w:val="AttributeTok"/>
+        </w:rPr>
+        <w:t xml:space="preserve">tl.col =</w:t>
+      </w:r>
+      <w:r>
+        <w:rPr>
+          <w:rStyle w:val="NormalTok"/>
+        </w:rPr>
+        <w:t xml:space="preserve"> </w:t>
+      </w:r>
+      <w:r>
+        <w:rPr>
+          <w:rStyle w:val="StringTok"/>
+        </w:rPr>
+        <w:t xml:space="preserve">"black"</w:t>
       </w:r>
       <w:r>
         <w:rPr>
@@ -1847,1148 +3144,25 @@
         <w:t xml:space="preserve">,</w:t>
       </w:r>
       <w:r>
-        <w:rPr>
-          <w:rStyle w:val="DecValTok"/>
-        </w:rPr>
-        <w:t xml:space="preserve">30</w:t>
-      </w:r>
-      <w:r>
-        <w:rPr>
-          <w:rStyle w:val="NormalTok"/>
-        </w:rPr>
-        <w:t xml:space="preserve">,</w:t>
-      </w:r>
-      <w:r>
-        <w:rPr>
-          <w:rStyle w:val="DecValTok"/>
-        </w:rPr>
-        <w:t xml:space="preserve">34</w:t>
-      </w:r>
-      <w:r>
-        <w:rPr>
-          <w:rStyle w:val="NormalTok"/>
-        </w:rPr>
-        <w:t xml:space="preserve">,</w:t>
-      </w:r>
-      <w:r>
-        <w:rPr>
-          <w:rStyle w:val="DecValTok"/>
-        </w:rPr>
-        <w:t xml:space="preserve">35</w:t>
-      </w:r>
-      <w:r>
-        <w:rPr>
-          <w:rStyle w:val="NormalTok"/>
-        </w:rPr>
-        <w:t xml:space="preserve">)]) </w:t>
-      </w:r>
-      <w:r>
-        <w:rPr>
-          <w:rStyle w:val="CommentTok"/>
-        </w:rPr>
-        <w:t xml:space="preserve"># remove non-continuous data</w:t>
-      </w:r>
-      <w:r>
-        <w:br/>
-      </w:r>
-      <w:r>
-        <w:rPr>
-          <w:rStyle w:val="NormalTok"/>
-        </w:rPr>
-        <w:t xml:space="preserve">data.num.names </w:t>
-      </w:r>
-      <w:r>
-        <w:rPr>
-          <w:rStyle w:val="OtherTok"/>
-        </w:rPr>
-        <w:t xml:space="preserve">&lt;-</w:t>
+        <w:br/>
+      </w:r>
+      <w:r>
+        <w:rPr>
+          <w:rStyle w:val="NormalTok"/>
+        </w:rPr>
+        <w:t xml:space="preserve">                     </w:t>
+      </w:r>
+      <w:r>
+        <w:rPr>
+          <w:rStyle w:val="AttributeTok"/>
+        </w:rPr>
+        <w:t xml:space="preserve">tl.cex =</w:t>
       </w:r>
       <w:r>
         <w:rPr>
           <w:rStyle w:val="NormalTok"/>
         </w:rPr>
         <w:t xml:space="preserve"> </w:t>
-      </w:r>
-      <w:r>
-        <w:rPr>
-          <w:rStyle w:val="FunctionTok"/>
-        </w:rPr>
-        <w:t xml:space="preserve">c</w:t>
-      </w:r>
-      <w:r>
-        <w:rPr>
-          <w:rStyle w:val="NormalTok"/>
-        </w:rPr>
-        <w:t xml:space="preserve">(</w:t>
-      </w:r>
-      <w:r>
-        <w:rPr>
-          <w:rStyle w:val="StringTok"/>
-        </w:rPr>
-        <w:t xml:space="preserve">"Clay"</w:t>
-      </w:r>
-      <w:r>
-        <w:rPr>
-          <w:rStyle w:val="NormalTok"/>
-        </w:rPr>
-        <w:t xml:space="preserve">,</w:t>
-      </w:r>
-      <w:r>
-        <w:br/>
-      </w:r>
-      <w:r>
-        <w:rPr>
-          <w:rStyle w:val="NormalTok"/>
-        </w:rPr>
-        <w:t xml:space="preserve">                    </w:t>
-      </w:r>
-      <w:r>
-        <w:rPr>
-          <w:rStyle w:val="StringTok"/>
-        </w:rPr>
-        <w:t xml:space="preserve">"Coast"</w:t>
-      </w:r>
-      <w:r>
-        <w:rPr>
-          <w:rStyle w:val="NormalTok"/>
-        </w:rPr>
-        <w:t xml:space="preserve">,</w:t>
-      </w:r>
-      <w:r>
-        <w:br/>
-      </w:r>
-      <w:r>
-        <w:rPr>
-          <w:rStyle w:val="NormalTok"/>
-        </w:rPr>
-        <w:t xml:space="preserve">                    </w:t>
-      </w:r>
-      <w:r>
-        <w:rPr>
-          <w:rStyle w:val="StringTok"/>
-        </w:rPr>
-        <w:t xml:space="preserve">"Elevation"</w:t>
-      </w:r>
-      <w:r>
-        <w:rPr>
-          <w:rStyle w:val="NormalTok"/>
-        </w:rPr>
-        <w:t xml:space="preserve">,</w:t>
-      </w:r>
-      <w:r>
-        <w:br/>
-      </w:r>
-      <w:r>
-        <w:rPr>
-          <w:rStyle w:val="NormalTok"/>
-        </w:rPr>
-        <w:t xml:space="preserve">                    </w:t>
-      </w:r>
-      <w:r>
-        <w:rPr>
-          <w:rStyle w:val="StringTok"/>
-        </w:rPr>
-        <w:t xml:space="preserve">"pH"</w:t>
-      </w:r>
-      <w:r>
-        <w:rPr>
-          <w:rStyle w:val="NormalTok"/>
-        </w:rPr>
-        <w:t xml:space="preserve">,</w:t>
-      </w:r>
-      <w:r>
-        <w:br/>
-      </w:r>
-      <w:r>
-        <w:rPr>
-          <w:rStyle w:val="NormalTok"/>
-        </w:rPr>
-        <w:t xml:space="preserve">                    </w:t>
-      </w:r>
-      <w:r>
-        <w:rPr>
-          <w:rStyle w:val="StringTok"/>
-        </w:rPr>
-        <w:t xml:space="preserve">"Water"</w:t>
-      </w:r>
-      <w:r>
-        <w:rPr>
-          <w:rStyle w:val="NormalTok"/>
-        </w:rPr>
-        <w:t xml:space="preserve">, </w:t>
-      </w:r>
-      <w:r>
-        <w:br/>
-      </w:r>
-      <w:r>
-        <w:rPr>
-          <w:rStyle w:val="NormalTok"/>
-        </w:rPr>
-        <w:t xml:space="preserve">                    </w:t>
-      </w:r>
-      <w:r>
-        <w:rPr>
-          <w:rStyle w:val="StringTok"/>
-        </w:rPr>
-        <w:t xml:space="preserve">"Barren"</w:t>
-      </w:r>
-      <w:r>
-        <w:rPr>
-          <w:rStyle w:val="NormalTok"/>
-        </w:rPr>
-        <w:t xml:space="preserve">, </w:t>
-      </w:r>
-      <w:r>
-        <w:br/>
-      </w:r>
-      <w:r>
-        <w:rPr>
-          <w:rStyle w:val="NormalTok"/>
-        </w:rPr>
-        <w:t xml:space="preserve">                    </w:t>
-      </w:r>
-      <w:r>
-        <w:rPr>
-          <w:rStyle w:val="StringTok"/>
-        </w:rPr>
-        <w:t xml:space="preserve">"LAc Northern Hardwoods"</w:t>
-      </w:r>
-      <w:r>
-        <w:rPr>
-          <w:rStyle w:val="NormalTok"/>
-        </w:rPr>
-        <w:t xml:space="preserve">, </w:t>
-      </w:r>
-      <w:r>
-        <w:br/>
-      </w:r>
-      <w:r>
-        <w:rPr>
-          <w:rStyle w:val="NormalTok"/>
-        </w:rPr>
-        <w:t xml:space="preserve">                    </w:t>
-      </w:r>
-      <w:r>
-        <w:rPr>
-          <w:rStyle w:val="StringTok"/>
-        </w:rPr>
-        <w:t xml:space="preserve">"NAtl Coast Plain Hardwood"</w:t>
-      </w:r>
-      <w:r>
-        <w:rPr>
-          <w:rStyle w:val="NormalTok"/>
-        </w:rPr>
-        <w:t xml:space="preserve">,</w:t>
-      </w:r>
-      <w:r>
-        <w:br/>
-      </w:r>
-      <w:r>
-        <w:rPr>
-          <w:rStyle w:val="NormalTok"/>
-        </w:rPr>
-        <w:t xml:space="preserve">                    </w:t>
-      </w:r>
-      <w:r>
-        <w:rPr>
-          <w:rStyle w:val="StringTok"/>
-        </w:rPr>
-        <w:t xml:space="preserve">"LAc Northern Pine(-Oak)"</w:t>
-      </w:r>
-      <w:r>
-        <w:rPr>
-          <w:rStyle w:val="NormalTok"/>
-        </w:rPr>
-        <w:t xml:space="preserve">, </w:t>
-      </w:r>
-      <w:r>
-        <w:br/>
-      </w:r>
-      <w:r>
-        <w:rPr>
-          <w:rStyle w:val="NormalTok"/>
-        </w:rPr>
-        <w:t xml:space="preserve">                    </w:t>
-      </w:r>
-      <w:r>
-        <w:rPr>
-          <w:rStyle w:val="StringTok"/>
-        </w:rPr>
-        <w:t xml:space="preserve">"LAc Pine-Hemlock-Hardwood"</w:t>
-      </w:r>
-      <w:r>
-        <w:rPr>
-          <w:rStyle w:val="NormalTok"/>
-        </w:rPr>
-        <w:t xml:space="preserve">,</w:t>
-      </w:r>
-      <w:r>
-        <w:br/>
-      </w:r>
-      <w:r>
-        <w:rPr>
-          <w:rStyle w:val="NormalTok"/>
-        </w:rPr>
-        <w:t xml:space="preserve">                    </w:t>
-      </w:r>
-      <w:r>
-        <w:rPr>
-          <w:rStyle w:val="StringTok"/>
-        </w:rPr>
-        <w:t xml:space="preserve">"CAp Dry Oak-Pine"</w:t>
-      </w:r>
-      <w:r>
-        <w:rPr>
-          <w:rStyle w:val="NormalTok"/>
-        </w:rPr>
-        <w:t xml:space="preserve">, </w:t>
-      </w:r>
-      <w:r>
-        <w:br/>
-      </w:r>
-      <w:r>
-        <w:rPr>
-          <w:rStyle w:val="NormalTok"/>
-        </w:rPr>
-        <w:t xml:space="preserve">                    </w:t>
-      </w:r>
-      <w:r>
-        <w:rPr>
-          <w:rStyle w:val="StringTok"/>
-        </w:rPr>
-        <w:t xml:space="preserve">"Ap (Hemlock-)N Hardwood"</w:t>
-      </w:r>
-      <w:r>
-        <w:rPr>
-          <w:rStyle w:val="NormalTok"/>
-        </w:rPr>
-        <w:t xml:space="preserve">,</w:t>
-      </w:r>
-      <w:r>
-        <w:br/>
-      </w:r>
-      <w:r>
-        <w:rPr>
-          <w:rStyle w:val="NormalTok"/>
-        </w:rPr>
-        <w:t xml:space="preserve">                    </w:t>
-      </w:r>
-      <w:r>
-        <w:rPr>
-          <w:rStyle w:val="StringTok"/>
-        </w:rPr>
-        <w:t xml:space="preserve">"Ac Low-Elev Spruce-Fir-Hardwood"</w:t>
-      </w:r>
-      <w:r>
-        <w:rPr>
-          <w:rStyle w:val="NormalTok"/>
-        </w:rPr>
-        <w:t xml:space="preserve">,</w:t>
-      </w:r>
-      <w:r>
-        <w:br/>
-      </w:r>
-      <w:r>
-        <w:rPr>
-          <w:rStyle w:val="NormalTok"/>
-        </w:rPr>
-        <w:t xml:space="preserve">                    </w:t>
-      </w:r>
-      <w:r>
-        <w:rPr>
-          <w:rStyle w:val="StringTok"/>
-        </w:rPr>
-        <w:t xml:space="preserve">"AcAp Montane Spruce-Fir"</w:t>
-      </w:r>
-      <w:r>
-        <w:rPr>
-          <w:rStyle w:val="NormalTok"/>
-        </w:rPr>
-        <w:t xml:space="preserve">,</w:t>
-      </w:r>
-      <w:r>
-        <w:br/>
-      </w:r>
-      <w:r>
-        <w:rPr>
-          <w:rStyle w:val="NormalTok"/>
-        </w:rPr>
-        <w:t xml:space="preserve">                    </w:t>
-      </w:r>
-      <w:r>
-        <w:rPr>
-          <w:rStyle w:val="StringTok"/>
-        </w:rPr>
-        <w:t xml:space="preserve">"CAp Pine-Oak Rocky Wd"</w:t>
-      </w:r>
-      <w:r>
-        <w:rPr>
-          <w:rStyle w:val="NormalTok"/>
-        </w:rPr>
-        <w:t xml:space="preserve">, </w:t>
-      </w:r>
-      <w:r>
-        <w:br/>
-      </w:r>
-      <w:r>
-        <w:rPr>
-          <w:rStyle w:val="NormalTok"/>
-        </w:rPr>
-        <w:t xml:space="preserve">                    </w:t>
-      </w:r>
-      <w:r>
-        <w:rPr>
-          <w:rStyle w:val="StringTok"/>
-        </w:rPr>
-        <w:t xml:space="preserve">"NAtl Coast Plain Maritime"</w:t>
-      </w:r>
-      <w:r>
-        <w:rPr>
-          <w:rStyle w:val="NormalTok"/>
-        </w:rPr>
-        <w:t xml:space="preserve">,</w:t>
-      </w:r>
-      <w:r>
-        <w:br/>
-      </w:r>
-      <w:r>
-        <w:rPr>
-          <w:rStyle w:val="NormalTok"/>
-        </w:rPr>
-        <w:t xml:space="preserve">                    </w:t>
-      </w:r>
-      <w:r>
-        <w:rPr>
-          <w:rStyle w:val="StringTok"/>
-        </w:rPr>
-        <w:t xml:space="preserve">"NAtl Coast Plain Dune"</w:t>
-      </w:r>
-      <w:r>
-        <w:rPr>
-          <w:rStyle w:val="NormalTok"/>
-        </w:rPr>
-        <w:t xml:space="preserve">,</w:t>
-      </w:r>
-      <w:r>
-        <w:br/>
-      </w:r>
-      <w:r>
-        <w:rPr>
-          <w:rStyle w:val="NormalTok"/>
-        </w:rPr>
-        <w:t xml:space="preserve">                    </w:t>
-      </w:r>
-      <w:r>
-        <w:rPr>
-          <w:rStyle w:val="StringTok"/>
-        </w:rPr>
-        <w:t xml:space="preserve">"CentIntAp Floodplain Sys"</w:t>
-      </w:r>
-      <w:r>
-        <w:rPr>
-          <w:rStyle w:val="NormalTok"/>
-        </w:rPr>
-        <w:t xml:space="preserve">,</w:t>
-      </w:r>
-      <w:r>
-        <w:br/>
-      </w:r>
-      <w:r>
-        <w:rPr>
-          <w:rStyle w:val="NormalTok"/>
-        </w:rPr>
-        <w:t xml:space="preserve">                    </w:t>
-      </w:r>
-      <w:r>
-        <w:rPr>
-          <w:rStyle w:val="StringTok"/>
-        </w:rPr>
-        <w:t xml:space="preserve">"CentIntAp Riparian Sys"</w:t>
-      </w:r>
-      <w:r>
-        <w:rPr>
-          <w:rStyle w:val="NormalTok"/>
-        </w:rPr>
-        <w:t xml:space="preserve">,</w:t>
-      </w:r>
-      <w:r>
-        <w:br/>
-      </w:r>
-      <w:r>
-        <w:rPr>
-          <w:rStyle w:val="NormalTok"/>
-        </w:rPr>
-        <w:t xml:space="preserve">                    </w:t>
-      </w:r>
-      <w:r>
-        <w:rPr>
-          <w:rStyle w:val="StringTok"/>
-        </w:rPr>
-        <w:t xml:space="preserve">"LAc Floodplain Sys"</w:t>
-      </w:r>
-      <w:r>
-        <w:rPr>
-          <w:rStyle w:val="NormalTok"/>
-        </w:rPr>
-        <w:t xml:space="preserve">, </w:t>
-      </w:r>
-      <w:r>
-        <w:br/>
-      </w:r>
-      <w:r>
-        <w:rPr>
-          <w:rStyle w:val="NormalTok"/>
-        </w:rPr>
-        <w:t xml:space="preserve">                    </w:t>
-      </w:r>
-      <w:r>
-        <w:rPr>
-          <w:rStyle w:val="StringTok"/>
-        </w:rPr>
-        <w:t xml:space="preserve">"Bor Acidic Peat Sys"</w:t>
-      </w:r>
-      <w:r>
-        <w:rPr>
-          <w:rStyle w:val="NormalTok"/>
-        </w:rPr>
-        <w:t xml:space="preserve">, </w:t>
-      </w:r>
-      <w:r>
-        <w:br/>
-      </w:r>
-      <w:r>
-        <w:rPr>
-          <w:rStyle w:val="NormalTok"/>
-        </w:rPr>
-        <w:t xml:space="preserve">                    </w:t>
-      </w:r>
-      <w:r>
-        <w:rPr>
-          <w:rStyle w:val="StringTok"/>
-        </w:rPr>
-        <w:t xml:space="preserve">"CInt and Ap Swamp Sys"</w:t>
-      </w:r>
-      <w:r>
-        <w:rPr>
-          <w:rStyle w:val="NormalTok"/>
-        </w:rPr>
-        <w:t xml:space="preserve">, </w:t>
-      </w:r>
-      <w:r>
-        <w:br/>
-      </w:r>
-      <w:r>
-        <w:rPr>
-          <w:rStyle w:val="NormalTok"/>
-        </w:rPr>
-        <w:t xml:space="preserve">                    </w:t>
-      </w:r>
-      <w:r>
-        <w:rPr>
-          <w:rStyle w:val="StringTok"/>
-        </w:rPr>
-        <w:t xml:space="preserve">"Gulf/Atl Coast Plain Swamp Sys"</w:t>
-      </w:r>
-      <w:r>
-        <w:rPr>
-          <w:rStyle w:val="NormalTok"/>
-        </w:rPr>
-        <w:t xml:space="preserve">,</w:t>
-      </w:r>
-      <w:r>
-        <w:br/>
-      </w:r>
-      <w:r>
-        <w:rPr>
-          <w:rStyle w:val="NormalTok"/>
-        </w:rPr>
-        <w:t xml:space="preserve">                    </w:t>
-      </w:r>
-      <w:r>
-        <w:rPr>
-          <w:rStyle w:val="StringTok"/>
-        </w:rPr>
-        <w:t xml:space="preserve">"Gulf/Atl Coast Pl,in TMarsh Sys"</w:t>
-      </w:r>
-      <w:r>
-        <w:rPr>
-          <w:rStyle w:val="NormalTok"/>
-        </w:rPr>
-        <w:t xml:space="preserve">,</w:t>
-      </w:r>
-      <w:r>
-        <w:br/>
-      </w:r>
-      <w:r>
-        <w:rPr>
-          <w:rStyle w:val="NormalTok"/>
-        </w:rPr>
-        <w:t xml:space="preserve">                    </w:t>
-      </w:r>
-      <w:r>
-        <w:rPr>
-          <w:rStyle w:val="StringTok"/>
-        </w:rPr>
-        <w:t xml:space="preserve">"LAc Shrub-Herb Wetl Sys"</w:t>
-      </w:r>
-      <w:r>
-        <w:rPr>
-          <w:rStyle w:val="NormalTok"/>
-        </w:rPr>
-        <w:t xml:space="preserve">, </w:t>
-      </w:r>
-      <w:r>
-        <w:br/>
-      </w:r>
-      <w:r>
-        <w:rPr>
-          <w:rStyle w:val="NormalTok"/>
-        </w:rPr>
-        <w:t xml:space="preserve">                    </w:t>
-      </w:r>
-      <w:r>
-        <w:rPr>
-          <w:rStyle w:val="StringTok"/>
-        </w:rPr>
-        <w:t xml:space="preserve">"NCentInt Wet Flatwoods"</w:t>
-      </w:r>
-      <w:r>
-        <w:rPr>
-          <w:rStyle w:val="NormalTok"/>
-        </w:rPr>
-        <w:t xml:space="preserve">,</w:t>
-      </w:r>
-      <w:r>
-        <w:br/>
-      </w:r>
-      <w:r>
-        <w:rPr>
-          <w:rStyle w:val="NormalTok"/>
-        </w:rPr>
-        <w:t xml:space="preserve">                    </w:t>
-      </w:r>
-      <w:r>
-        <w:rPr>
-          <w:rStyle w:val="StringTok"/>
-        </w:rPr>
-        <w:t xml:space="preserve">"LAc Swamp Sys"</w:t>
-      </w:r>
-      <w:r>
-        <w:rPr>
-          <w:rStyle w:val="NormalTok"/>
-        </w:rPr>
-        <w:t xml:space="preserve">,</w:t>
-      </w:r>
-      <w:r>
-        <w:br/>
-      </w:r>
-      <w:r>
-        <w:rPr>
-          <w:rStyle w:val="NormalTok"/>
-        </w:rPr>
-        <w:t xml:space="preserve">                    </w:t>
-      </w:r>
-      <w:r>
-        <w:rPr>
-          <w:rStyle w:val="StringTok"/>
-        </w:rPr>
-        <w:t xml:space="preserve">"NInt Pine Barrens"</w:t>
-      </w:r>
-      <w:r>
-        <w:rPr>
-          <w:rStyle w:val="NormalTok"/>
-        </w:rPr>
-        <w:t xml:space="preserve">, </w:t>
-      </w:r>
-      <w:r>
-        <w:br/>
-      </w:r>
-      <w:r>
-        <w:rPr>
-          <w:rStyle w:val="NormalTok"/>
-        </w:rPr>
-        <w:t xml:space="preserve">                    </w:t>
-      </w:r>
-      <w:r>
-        <w:rPr>
-          <w:rStyle w:val="StringTok"/>
-        </w:rPr>
-        <w:t xml:space="preserve">"AcAp Wd/Heath-Krummholz"</w:t>
-      </w:r>
-      <w:r>
-        <w:rPr>
-          <w:rStyle w:val="NormalTok"/>
-        </w:rPr>
-        <w:t xml:space="preserve">,</w:t>
-      </w:r>
-      <w:r>
-        <w:br/>
-      </w:r>
-      <w:r>
-        <w:rPr>
-          <w:rStyle w:val="NormalTok"/>
-        </w:rPr>
-        <w:t xml:space="preserve">                    </w:t>
-      </w:r>
-      <w:r>
-        <w:rPr>
-          <w:rStyle w:val="StringTok"/>
-        </w:rPr>
-        <w:t xml:space="preserve">"Bor Jack Pine-Black Spruce"</w:t>
-      </w:r>
-      <w:r>
-        <w:rPr>
-          <w:rStyle w:val="NormalTok"/>
-        </w:rPr>
-        <w:t xml:space="preserve">,</w:t>
-      </w:r>
-      <w:r>
-        <w:br/>
-      </w:r>
-      <w:r>
-        <w:rPr>
-          <w:rStyle w:val="NormalTok"/>
-        </w:rPr>
-        <w:t xml:space="preserve">                    </w:t>
-      </w:r>
-      <w:r>
-        <w:rPr>
-          <w:rStyle w:val="StringTok"/>
-        </w:rPr>
-        <w:t xml:space="preserve">"AcAp Alpine Tundra"</w:t>
-      </w:r>
-      <w:r>
-        <w:rPr>
-          <w:rStyle w:val="NormalTok"/>
-        </w:rPr>
-        <w:t xml:space="preserve">, </w:t>
-      </w:r>
-      <w:r>
-        <w:br/>
-      </w:r>
-      <w:r>
-        <w:rPr>
-          <w:rStyle w:val="NormalTok"/>
-        </w:rPr>
-        <w:t xml:space="preserve">                    </w:t>
-      </w:r>
-      <w:r>
-        <w:rPr>
-          <w:rStyle w:val="StringTok"/>
-        </w:rPr>
-        <w:t xml:space="preserve">"Sand"</w:t>
-      </w:r>
-      <w:r>
-        <w:rPr>
-          <w:rStyle w:val="NormalTok"/>
-        </w:rPr>
-        <w:t xml:space="preserve">,</w:t>
-      </w:r>
-      <w:r>
-        <w:br/>
-      </w:r>
-      <w:r>
-        <w:rPr>
-          <w:rStyle w:val="NormalTok"/>
-        </w:rPr>
-        <w:t xml:space="preserve">                    </w:t>
-      </w:r>
-      <w:r>
-        <w:rPr>
-          <w:rStyle w:val="StringTok"/>
-        </w:rPr>
-        <w:t xml:space="preserve">"Silt"</w:t>
-      </w:r>
-      <w:r>
-        <w:rPr>
-          <w:rStyle w:val="NormalTok"/>
-        </w:rPr>
-        <w:t xml:space="preserve">,</w:t>
-      </w:r>
-      <w:r>
-        <w:br/>
-      </w:r>
-      <w:r>
-        <w:rPr>
-          <w:rStyle w:val="NormalTok"/>
-        </w:rPr>
-        <w:t xml:space="preserve">                    </w:t>
-      </w:r>
-      <w:r>
-        <w:rPr>
-          <w:rStyle w:val="StringTok"/>
-        </w:rPr>
-        <w:t xml:space="preserve">"Slope"</w:t>
-      </w:r>
-      <w:r>
-        <w:rPr>
-          <w:rStyle w:val="NormalTok"/>
-        </w:rPr>
-        <w:t xml:space="preserve">) </w:t>
-      </w:r>
-      <w:r>
-        <w:rPr>
-          <w:rStyle w:val="CommentTok"/>
-        </w:rPr>
-        <w:t xml:space="preserve"># make land cover class names shorter</w:t>
-      </w:r>
-      <w:r>
-        <w:br/>
-      </w:r>
-      <w:r>
-        <w:rPr>
-          <w:rStyle w:val="FunctionTok"/>
-        </w:rPr>
-        <w:t xml:space="preserve">colnames</w:t>
-      </w:r>
-      <w:r>
-        <w:rPr>
-          <w:rStyle w:val="NormalTok"/>
-        </w:rPr>
-        <w:t xml:space="preserve">(data.num) </w:t>
-      </w:r>
-      <w:r>
-        <w:rPr>
-          <w:rStyle w:val="OtherTok"/>
-        </w:rPr>
-        <w:t xml:space="preserve">&lt;-</w:t>
-      </w:r>
-      <w:r>
-        <w:rPr>
-          <w:rStyle w:val="NormalTok"/>
-        </w:rPr>
-        <w:t xml:space="preserve"> data.num.names</w:t>
-      </w:r>
-      <w:r>
-        <w:br/>
-      </w:r>
-      <w:r>
-        <w:rPr>
-          <w:rStyle w:val="NormalTok"/>
-        </w:rPr>
-        <w:t xml:space="preserve">corr </w:t>
-      </w:r>
-      <w:r>
-        <w:rPr>
-          <w:rStyle w:val="OtherTok"/>
-        </w:rPr>
-        <w:t xml:space="preserve">&lt;-</w:t>
-      </w:r>
-      <w:r>
-        <w:rPr>
-          <w:rStyle w:val="NormalTok"/>
-        </w:rPr>
-        <w:t xml:space="preserve"> </w:t>
-      </w:r>
-      <w:r>
-        <w:rPr>
-          <w:rStyle w:val="FunctionTok"/>
-        </w:rPr>
-        <w:t xml:space="preserve">cor</w:t>
-      </w:r>
-      <w:r>
-        <w:rPr>
-          <w:rStyle w:val="NormalTok"/>
-        </w:rPr>
-        <w:t xml:space="preserve">(data.num, </w:t>
-      </w:r>
-      <w:r>
-        <w:rPr>
-          <w:rStyle w:val="AttributeTok"/>
-        </w:rPr>
-        <w:t xml:space="preserve">method =</w:t>
-      </w:r>
-      <w:r>
-        <w:rPr>
-          <w:rStyle w:val="NormalTok"/>
-        </w:rPr>
-        <w:t xml:space="preserve"> </w:t>
-      </w:r>
-      <w:r>
-        <w:rPr>
-          <w:rStyle w:val="StringTok"/>
-        </w:rPr>
-        <w:t xml:space="preserve">"pearson"</w:t>
-      </w:r>
-      <w:r>
-        <w:rPr>
-          <w:rStyle w:val="NormalTok"/>
-        </w:rPr>
-        <w:t xml:space="preserve">)</w:t>
-      </w:r>
-      <w:r>
-        <w:br/>
-      </w:r>
-      <w:r>
-        <w:rPr>
-          <w:rStyle w:val="CommentTok"/>
-        </w:rPr>
-        <w:t xml:space="preserve"># head(corr)</w:t>
-      </w:r>
-    </w:p>
-    <w:p>
-      <w:pPr>
-        <w:pStyle w:val="FirstParagraph"/>
-      </w:pPr>
-      <w:r>
-        <w:t xml:space="preserve">Plot correlogram:</w:t>
-      </w:r>
-    </w:p>
-    <w:p>
-      <w:pPr>
-        <w:pStyle w:val="SourceCode"/>
-      </w:pPr>
-      <w:r>
-        <w:rPr>
-          <w:rStyle w:val="NormalTok"/>
-        </w:rPr>
-        <w:t xml:space="preserve">corrplot </w:t>
-      </w:r>
-      <w:r>
-        <w:rPr>
-          <w:rStyle w:val="OtherTok"/>
-        </w:rPr>
-        <w:t xml:space="preserve">&lt;-</w:t>
-      </w:r>
-      <w:r>
-        <w:rPr>
-          <w:rStyle w:val="NormalTok"/>
-        </w:rPr>
-        <w:t xml:space="preserve"> </w:t>
-      </w:r>
-      <w:r>
-        <w:rPr>
-          <w:rStyle w:val="FunctionTok"/>
-        </w:rPr>
-        <w:t xml:space="preserve">corrplot</w:t>
-      </w:r>
-      <w:r>
-        <w:rPr>
-          <w:rStyle w:val="NormalTok"/>
-        </w:rPr>
-        <w:t xml:space="preserve">(corr, </w:t>
-      </w:r>
-      <w:r>
-        <w:br/>
-      </w:r>
-      <w:r>
-        <w:rPr>
-          <w:rStyle w:val="NormalTok"/>
-        </w:rPr>
-        <w:t xml:space="preserve">                     </w:t>
-      </w:r>
-      <w:r>
-        <w:rPr>
-          <w:rStyle w:val="AttributeTok"/>
-        </w:rPr>
-        <w:t xml:space="preserve">type=</w:t>
-      </w:r>
-      <w:r>
-        <w:rPr>
-          <w:rStyle w:val="StringTok"/>
-        </w:rPr>
-        <w:t xml:space="preserve">"lower"</w:t>
-      </w:r>
-      <w:r>
-        <w:rPr>
-          <w:rStyle w:val="NormalTok"/>
-        </w:rPr>
-        <w:t xml:space="preserve">,</w:t>
-      </w:r>
-      <w:r>
-        <w:br/>
-      </w:r>
-      <w:r>
-        <w:rPr>
-          <w:rStyle w:val="NormalTok"/>
-        </w:rPr>
-        <w:t xml:space="preserve">                     </w:t>
-      </w:r>
-      <w:r>
-        <w:rPr>
-          <w:rStyle w:val="AttributeTok"/>
-        </w:rPr>
-        <w:t xml:space="preserve">method=</w:t>
-      </w:r>
-      <w:r>
-        <w:rPr>
-          <w:rStyle w:val="StringTok"/>
-        </w:rPr>
-        <w:t xml:space="preserve">"color"</w:t>
-      </w:r>
-      <w:r>
-        <w:rPr>
-          <w:rStyle w:val="NormalTok"/>
-        </w:rPr>
-        <w:t xml:space="preserve">,</w:t>
-      </w:r>
-      <w:r>
-        <w:br/>
-      </w:r>
-      <w:r>
-        <w:rPr>
-          <w:rStyle w:val="NormalTok"/>
-        </w:rPr>
-        <w:t xml:space="preserve">                     </w:t>
-      </w:r>
-      <w:r>
-        <w:rPr>
-          <w:rStyle w:val="AttributeTok"/>
-        </w:rPr>
-        <w:t xml:space="preserve">diag =</w:t>
-      </w:r>
-      <w:r>
-        <w:rPr>
-          <w:rStyle w:val="NormalTok"/>
-        </w:rPr>
-        <w:t xml:space="preserve"> </w:t>
-      </w:r>
-      <w:r>
-        <w:rPr>
-          <w:rStyle w:val="ConstantTok"/>
-        </w:rPr>
-        <w:t xml:space="preserve">FALSE</w:t>
-      </w:r>
-      <w:r>
-        <w:rPr>
-          <w:rStyle w:val="NormalTok"/>
-        </w:rPr>
-        <w:t xml:space="preserve">,</w:t>
-      </w:r>
-      <w:r>
-        <w:br/>
-      </w:r>
-      <w:r>
-        <w:rPr>
-          <w:rStyle w:val="NormalTok"/>
-        </w:rPr>
-        <w:t xml:space="preserve">                     </w:t>
-      </w:r>
-      <w:r>
-        <w:rPr>
-          <w:rStyle w:val="AttributeTok"/>
-        </w:rPr>
-        <w:t xml:space="preserve">order=</w:t>
-      </w:r>
-      <w:r>
-        <w:rPr>
-          <w:rStyle w:val="StringTok"/>
-        </w:rPr>
-        <w:t xml:space="preserve">"FPC"</w:t>
-      </w:r>
-      <w:r>
-        <w:rPr>
-          <w:rStyle w:val="NormalTok"/>
-        </w:rPr>
-        <w:t xml:space="preserve">,</w:t>
-      </w:r>
-      <w:r>
-        <w:br/>
-      </w:r>
-      <w:r>
-        <w:rPr>
-          <w:rStyle w:val="NormalTok"/>
-        </w:rPr>
-        <w:t xml:space="preserve">                     </w:t>
-      </w:r>
-      <w:r>
-        <w:rPr>
-          <w:rStyle w:val="AttributeTok"/>
-        </w:rPr>
-        <w:t xml:space="preserve">pch.col =</w:t>
-      </w:r>
-      <w:r>
-        <w:rPr>
-          <w:rStyle w:val="NormalTok"/>
-        </w:rPr>
-        <w:t xml:space="preserve"> </w:t>
-      </w:r>
-      <w:r>
-        <w:rPr>
-          <w:rStyle w:val="StringTok"/>
-        </w:rPr>
-        <w:t xml:space="preserve">"black"</w:t>
-      </w:r>
-      <w:r>
-        <w:rPr>
-          <w:rStyle w:val="NormalTok"/>
-        </w:rPr>
-        <w:t xml:space="preserve">,</w:t>
-      </w:r>
-      <w:r>
-        <w:br/>
-      </w:r>
-      <w:r>
-        <w:rPr>
-          <w:rStyle w:val="NormalTok"/>
-        </w:rPr>
-        <w:t xml:space="preserve">                     </w:t>
-      </w:r>
-      <w:r>
-        <w:rPr>
-          <w:rStyle w:val="AttributeTok"/>
-        </w:rPr>
-        <w:t xml:space="preserve">pch.cex =</w:t>
-      </w:r>
-      <w:r>
-        <w:rPr>
-          <w:rStyle w:val="NormalTok"/>
-        </w:rPr>
-        <w:t xml:space="preserve"> </w:t>
-      </w:r>
-      <w:r>
-        <w:rPr>
-          <w:rStyle w:val="DecValTok"/>
-        </w:rPr>
-        <w:t xml:space="preserve">1</w:t>
-      </w:r>
-      <w:r>
-        <w:rPr>
-          <w:rStyle w:val="NormalTok"/>
-        </w:rPr>
-        <w:t xml:space="preserve">,</w:t>
-      </w:r>
-      <w:r>
-        <w:br/>
-      </w:r>
-      <w:r>
-        <w:rPr>
-          <w:rStyle w:val="NormalTok"/>
-        </w:rPr>
-        <w:t xml:space="preserve">                     </w:t>
-      </w:r>
-      <w:r>
-        <w:rPr>
-          <w:rStyle w:val="AttributeTok"/>
-        </w:rPr>
-        <w:t xml:space="preserve">tl.col=</w:t>
-      </w:r>
-      <w:r>
-        <w:rPr>
-          <w:rStyle w:val="StringTok"/>
-        </w:rPr>
-        <w:t xml:space="preserve">"black"</w:t>
-      </w:r>
-      <w:r>
-        <w:rPr>
-          <w:rStyle w:val="NormalTok"/>
-        </w:rPr>
-        <w:t xml:space="preserve">,</w:t>
-      </w:r>
-      <w:r>
-        <w:br/>
-      </w:r>
-      <w:r>
-        <w:rPr>
-          <w:rStyle w:val="NormalTok"/>
-        </w:rPr>
-        <w:t xml:space="preserve">                     </w:t>
-      </w:r>
-      <w:r>
-        <w:rPr>
-          <w:rStyle w:val="AttributeTok"/>
-        </w:rPr>
-        <w:t xml:space="preserve">tl.cex=</w:t>
       </w:r>
       <w:r>
         <w:rPr>
@@ -3102,18 +3276,18 @@
           <wp:inline>
             <wp:extent cx="5334000" cy="5334000"/>
             <wp:effectExtent b="0" l="0" r="0" t="0"/>
-            <wp:docPr descr="" title="" id="24" name="Picture"/>
+            <wp:docPr descr="" title="" id="25" name="Picture"/>
             <a:graphic>
               <a:graphicData uri="http://schemas.openxmlformats.org/drawingml/2006/picture">
                 <pic:pic>
                   <pic:nvPicPr>
-                    <pic:cNvPr descr="KatzLab01_files/figure-docx/unnamed-chunk-5-1.png" id="25" name="Picture"/>
+                    <pic:cNvPr descr="KatzLab01_files/figure-docx/unnamed-chunk-5-1.png" id="26" name="Picture"/>
                     <pic:cNvPicPr>
                       <a:picLocks noChangeArrowheads="1" noChangeAspect="1"/>
                     </pic:cNvPicPr>
                   </pic:nvPicPr>
                   <pic:blipFill>
-                    <a:blip r:embed="rId23"/>
+                    <a:blip r:embed="rId24"/>
                     <a:stretch>
                       <a:fillRect/>
                     </a:stretch>
@@ -3140,7 +3314,8 @@
         </w:drawing>
       </w:r>
     </w:p>
-    <w:bookmarkEnd w:id="26"/>
+    <w:bookmarkEnd w:id="27"/>
+    <w:bookmarkEnd w:id="28"/>
     <w:sectPr/>
   </w:body>
 </w:document>

</xml_diff>